<commit_message>
updated video script; added summer studentship monies
</commit_message>
<xml_diff>
--- a/images/videos/script.docx
+++ b/images/videos/script.docx
@@ -49,11 +49,7 @@
       </w:pPr>
       <w:r>
         <w:rPr/>
-        <w:t xml:space="preserve">Hello and thank you for your interest in Envirofy. I am Gözel Shakeri, </w:t>
-      </w:r>
-      <w:r>
-        <w:rPr/>
-        <w:t xml:space="preserve">one of the researchers on the Envirofy project. </w:t>
+        <w:t xml:space="preserve">Hello and thank you for your interest in Envirofy. I am Gözel Shakeri, one of the researchers on the Envirofy project. </w:t>
       </w:r>
     </w:p>
     <w:p>
@@ -87,27 +83,7 @@
       </w:r>
       <w:r>
         <w:rPr/>
-        <w:t xml:space="preserve"> is </w:t>
-      </w:r>
-      <w:r>
-        <w:rPr/>
-        <w:t xml:space="preserve">part of a research initiative at the University of Glasgow and the University of Bristol. The aim of our research is to investigate which behaviour change technqiues are most effective in supporting YOU </w:t>
-      </w:r>
-      <w:r>
-        <w:rPr/>
-        <w:t>in</w:t>
-      </w:r>
-      <w:r>
-        <w:rPr/>
-        <w:t xml:space="preserve"> shop</w:t>
-      </w:r>
-      <w:r>
-        <w:rPr/>
-        <w:t>ping</w:t>
-      </w:r>
-      <w:r>
-        <w:rPr/>
-        <w:t xml:space="preserve"> your groceries more environmentally friendly. </w:t>
+        <w:t xml:space="preserve"> is part of a research initiative at the University of Glasgow and the University of Bristol. The aim of our research is to investigate which behaviour change technqiues are most effective in supporting YOU in shopping your groceries more environmentally friendly. </w:t>
       </w:r>
     </w:p>
     <w:p>
@@ -308,7 +284,7 @@
       </w:pPr>
       <w:r>
         <w:rPr/>
-        <w:t>and the Consent Form to understand what you are consenting to.</w:t>
+        <w:t>and the Consent Form informs you about what you are consenting to.</w:t>
       </w:r>
     </w:p>
     <w:p>
@@ -353,6 +329,73 @@
         <w:rPr/>
       </w:pPr>
       <w:r>
+        <w:rPr>
+          <w:rFonts w:eastAsia="Noto Serif CJK SC" w:cs="Droid Sans Devanagari"/>
+          <w:color w:val="auto"/>
+          <w:kern w:val="2"/>
+          <w:sz w:val="24"/>
+          <w:szCs w:val="24"/>
+          <w:lang w:val="en-GB" w:eastAsia="zh-CN" w:bidi="hi-IN"/>
+        </w:rPr>
+        <w:t xml:space="preserve">First time you visit Tesco or Waitrose after installation, two pop-up boxes will appear. Please fill in these very quick questionnaires. We do not ask any personal information, we simply want to understand  how informed our participants are on environmental issues. </w:t>
+      </w:r>
+    </w:p>
+    <w:p>
+      <w:pPr>
+        <w:pStyle w:val="Normal"/>
+        <w:bidi w:val="0"/>
+        <w:jc w:val="left"/>
+        <w:rPr>
+          <w:rFonts w:ascii="Liberation Serif" w:hAnsi="Liberation Serif" w:eastAsia="Noto Serif CJK SC" w:cs="Droid Sans Devanagari"/>
+          <w:color w:val="auto"/>
+          <w:kern w:val="2"/>
+          <w:sz w:val="24"/>
+          <w:szCs w:val="24"/>
+          <w:lang w:val="en-GB" w:eastAsia="zh-CN" w:bidi="hi-IN"/>
+        </w:rPr>
+      </w:pPr>
+      <w:r>
+        <w:rPr/>
+      </w:r>
+    </w:p>
+    <w:p>
+      <w:pPr>
+        <w:pStyle w:val="Normal"/>
+        <w:bidi w:val="0"/>
+        <w:jc w:val="left"/>
+        <w:rPr/>
+      </w:pPr>
+      <w:r>
+        <w:rPr>
+          <w:rFonts w:eastAsia="Noto Serif CJK SC" w:cs="Droid Sans Devanagari"/>
+          <w:color w:val="auto"/>
+          <w:kern w:val="2"/>
+          <w:sz w:val="24"/>
+          <w:szCs w:val="24"/>
+          <w:lang w:val="en-GB" w:eastAsia="zh-CN" w:bidi="hi-IN"/>
+        </w:rPr>
+        <w:t>If you have any feedback for us about any step in the entire Envirofy process, please do not hesitate to let us know on info@envirofy.eu.</w:t>
+      </w:r>
+    </w:p>
+    <w:p>
+      <w:pPr>
+        <w:pStyle w:val="Normal"/>
+        <w:bidi w:val="0"/>
+        <w:jc w:val="left"/>
+        <w:rPr/>
+      </w:pPr>
+      <w:r>
+        <w:rPr/>
+      </w:r>
+    </w:p>
+    <w:p>
+      <w:pPr>
+        <w:pStyle w:val="Normal"/>
+        <w:bidi w:val="0"/>
+        <w:jc w:val="left"/>
+        <w:rPr/>
+      </w:pPr>
+      <w:r>
         <w:rPr/>
         <w:t xml:space="preserve">And now you're all setup! Enjoy shopping environmentally friendly on Waitrose and Tesco. </w:t>
       </w:r>
@@ -377,74 +420,6 @@
       </w:pPr>
       <w:r>
         <w:rPr/>
-      </w:r>
-    </w:p>
-    <w:p>
-      <w:pPr>
-        <w:pStyle w:val="Normal"/>
-        <w:bidi w:val="0"/>
-        <w:jc w:val="left"/>
-        <w:rPr/>
-      </w:pPr>
-      <w:r>
-        <w:rPr/>
-      </w:r>
-    </w:p>
-    <w:p>
-      <w:pPr>
-        <w:pStyle w:val="Normal"/>
-        <w:bidi w:val="0"/>
-        <w:jc w:val="left"/>
-        <w:rPr/>
-      </w:pPr>
-      <w:r>
-        <w:rPr/>
-      </w:r>
-    </w:p>
-    <w:p>
-      <w:pPr>
-        <w:pStyle w:val="Normal"/>
-        <w:bidi w:val="0"/>
-        <w:jc w:val="left"/>
-        <w:rPr/>
-      </w:pPr>
-      <w:r>
-        <w:rPr/>
-      </w:r>
-    </w:p>
-    <w:p>
-      <w:pPr>
-        <w:pStyle w:val="Normal"/>
-        <w:bidi w:val="0"/>
-        <w:jc w:val="left"/>
-        <w:rPr/>
-      </w:pPr>
-      <w:r>
-        <w:rPr/>
-        <w:t xml:space="preserve">-- </w:t>
-      </w:r>
-    </w:p>
-    <w:p>
-      <w:pPr>
-        <w:pStyle w:val="Normal"/>
-        <w:bidi w:val="0"/>
-        <w:jc w:val="left"/>
-        <w:rPr/>
-      </w:pPr>
-      <w:r>
-        <w:rPr/>
-      </w:r>
-    </w:p>
-    <w:p>
-      <w:pPr>
-        <w:pStyle w:val="Normal"/>
-        <w:bidi w:val="0"/>
-        <w:jc w:val="left"/>
-        <w:rPr/>
-      </w:pPr>
-      <w:r>
-        <w:rPr/>
-        <w:t>If you have any feedback for us about any step in the entire Envirofy process, please do not hesitate to let us know on info@envirofy.eu.</w:t>
       </w:r>
     </w:p>
     <w:sectPr>
@@ -717,6 +692,7 @@
       <w:rPr>
         <w:rFonts w:ascii="Liberation Serif" w:hAnsi="Liberation Serif" w:eastAsia="Noto Serif CJK SC" w:cs="Droid Sans Devanagari"/>
         <w:kern w:val="2"/>
+        <w:sz w:val="20"/>
         <w:szCs w:val="24"/>
         <w:lang w:val="en-GB" w:eastAsia="zh-CN" w:bidi="hi-IN"/>
       </w:rPr>

</xml_diff>

<commit_message>
changed how it works image
</commit_message>
<xml_diff>
--- a/images/videos/script.docx
+++ b/images/videos/script.docx
@@ -337,7 +337,51 @@
           <w:szCs w:val="24"/>
           <w:lang w:val="en-GB" w:eastAsia="zh-CN" w:bidi="hi-IN"/>
         </w:rPr>
-        <w:t xml:space="preserve">First time you visit Tesco or Waitrose after installation, two pop-up boxes will appear. Please fill in these very quick questionnaires. We do not ask any personal information, we simply want to understand  how informed our participants are on environmental issues. </w:t>
+        <w:t>First time you visit Tesco or Waitrose after installation, pop-up boxes will appear. Please fill in the</w:t>
+      </w:r>
+      <w:r>
+        <w:rPr>
+          <w:rFonts w:eastAsia="Noto Serif CJK SC" w:cs="Droid Sans Devanagari"/>
+          <w:color w:val="auto"/>
+          <w:kern w:val="2"/>
+          <w:sz w:val="24"/>
+          <w:szCs w:val="24"/>
+          <w:lang w:val="en-GB" w:eastAsia="zh-CN" w:bidi="hi-IN"/>
+        </w:rPr>
+        <w:t>se</w:t>
+      </w:r>
+      <w:r>
+        <w:rPr>
+          <w:rFonts w:eastAsia="Noto Serif CJK SC" w:cs="Droid Sans Devanagari"/>
+          <w:color w:val="auto"/>
+          <w:kern w:val="2"/>
+          <w:sz w:val="24"/>
+          <w:szCs w:val="24"/>
+          <w:lang w:val="en-GB" w:eastAsia="zh-CN" w:bidi="hi-IN"/>
+        </w:rPr>
+        <w:t xml:space="preserve"> </w:t>
+      </w:r>
+      <w:r>
+        <w:rPr>
+          <w:rFonts w:eastAsia="Noto Serif CJK SC" w:cs="Droid Sans Devanagari"/>
+          <w:color w:val="auto"/>
+          <w:kern w:val="2"/>
+          <w:sz w:val="24"/>
+          <w:szCs w:val="24"/>
+          <w:lang w:val="en-GB" w:eastAsia="zh-CN" w:bidi="hi-IN"/>
+        </w:rPr>
+        <w:t>two</w:t>
+      </w:r>
+      <w:r>
+        <w:rPr>
+          <w:rFonts w:eastAsia="Noto Serif CJK SC" w:cs="Droid Sans Devanagari"/>
+          <w:color w:val="auto"/>
+          <w:kern w:val="2"/>
+          <w:sz w:val="24"/>
+          <w:szCs w:val="24"/>
+          <w:lang w:val="en-GB" w:eastAsia="zh-CN" w:bidi="hi-IN"/>
+        </w:rPr>
+        <w:t xml:space="preserve"> very quick questionnaires. We do not ask any personal information, we simply want to understand  how informed our participants are on environmental issues. </w:t>
       </w:r>
     </w:p>
     <w:p>
@@ -355,7 +399,14 @@
         </w:rPr>
       </w:pPr>
       <w:r>
-        <w:rPr/>
+        <w:rPr>
+          <w:rFonts w:eastAsia="Noto Serif CJK SC" w:cs="Droid Sans Devanagari"/>
+          <w:color w:val="auto"/>
+          <w:kern w:val="2"/>
+          <w:sz w:val="24"/>
+          <w:szCs w:val="24"/>
+          <w:lang w:val="en-GB" w:eastAsia="zh-CN" w:bidi="hi-IN"/>
+        </w:rPr>
       </w:r>
     </w:p>
     <w:p>

</xml_diff>